<commit_message>
Upd 2 paper readed
</commit_message>
<xml_diff>
--- a/Task 1_20012025/report.docx
+++ b/Task 1_20012025/report.docx
@@ -233,6 +233,35 @@
     </w:p>
     <w:p>
       <w:pPr>
+        <w:ind w:left="360"/>
+        <w:jc w:val="both"/>
+        <w:rPr>
+          <w:rFonts w:ascii="Times New Roman" w:hAnsi="Times New Roman" w:cs="Times New Roman"/>
+          <w:sz w:val="26"/>
+          <w:szCs w:val="26"/>
+        </w:rPr>
+      </w:pPr>
+    </w:p>
+    <w:p>
+      <w:pPr>
+        <w:jc w:val="both"/>
+        <w:rPr>
+          <w:rFonts w:ascii="Times New Roman" w:hAnsi="Times New Roman" w:cs="Times New Roman"/>
+          <w:sz w:val="26"/>
+          <w:szCs w:val="26"/>
+        </w:rPr>
+      </w:pPr>
+      <w:r>
+        <w:rPr>
+          <w:rFonts w:ascii="Times New Roman" w:hAnsi="Times New Roman" w:cs="Times New Roman"/>
+          <w:sz w:val="26"/>
+          <w:szCs w:val="26"/>
+        </w:rPr>
+        <w:tab/>
+      </w:r>
+    </w:p>
+    <w:p>
+      <w:pPr>
         <w:rPr>
           <w:rFonts w:ascii="Times New Roman" w:hAnsi="Times New Roman" w:cs="Times New Roman"/>
           <w:sz w:val="26"/>
@@ -246,223 +275,176 @@
           <w:szCs w:val="26"/>
         </w:rPr>
         <w:br w:type="page"/>
-      </w:r>
-    </w:p>
-    <w:p>
-      <w:pPr>
-        <w:jc w:val="both"/>
-        <w:rPr>
-          <w:rFonts w:ascii="Times New Roman" w:hAnsi="Times New Roman" w:cs="Times New Roman"/>
-          <w:sz w:val="26"/>
-          <w:szCs w:val="26"/>
-        </w:rPr>
-      </w:pPr>
-      <w:r>
-        <w:rPr>
-          <w:rFonts w:ascii="Times New Roman" w:hAnsi="Times New Roman" w:cs="Times New Roman"/>
-          <w:sz w:val="26"/>
-          <w:szCs w:val="26"/>
-        </w:rPr>
-        <w:lastRenderedPageBreak/>
-        <w:tab/>
-        <w:t>LSTM</w:t>
-      </w:r>
-    </w:p>
-    <w:p>
-      <w:pPr>
-        <w:jc w:val="both"/>
-        <w:rPr>
-          <w:rFonts w:ascii="Times New Roman" w:hAnsi="Times New Roman" w:cs="Times New Roman"/>
-          <w:sz w:val="26"/>
-          <w:szCs w:val="26"/>
-        </w:rPr>
-      </w:pPr>
-      <w:r>
-        <w:rPr>
-          <w:rFonts w:ascii="Times New Roman" w:hAnsi="Times New Roman" w:cs="Times New Roman"/>
-          <w:sz w:val="26"/>
-          <w:szCs w:val="26"/>
-        </w:rPr>
-        <w:t>Hai giá trị rất sát nhau, cực kỳ ổn định ở các vùng dao động thấp</w:t>
-      </w:r>
-    </w:p>
-    <w:p>
-      <w:pPr>
-        <w:jc w:val="both"/>
-        <w:rPr>
-          <w:rFonts w:ascii="Times New Roman" w:hAnsi="Times New Roman" w:cs="Times New Roman"/>
-          <w:sz w:val="26"/>
-          <w:szCs w:val="26"/>
-        </w:rPr>
-      </w:pPr>
-      <w:r>
-        <w:rPr>
-          <w:rFonts w:ascii="Times New Roman" w:hAnsi="Times New Roman" w:cs="Times New Roman"/>
-          <w:sz w:val="26"/>
-          <w:szCs w:val="26"/>
-        </w:rPr>
-        <w:t xml:space="preserve">Ở các vùng có giá trị </w:t>
-      </w:r>
-      <w:r>
-        <w:rPr>
-          <w:rFonts w:ascii="Times New Roman" w:hAnsi="Times New Roman" w:cs="Times New Roman"/>
-          <w:sz w:val="26"/>
-          <w:szCs w:val="26"/>
-        </w:rPr>
-        <w:t>cao</w:t>
-      </w:r>
-      <w:r>
-        <w:rPr>
-          <w:rFonts w:ascii="Times New Roman" w:hAnsi="Times New Roman" w:cs="Times New Roman"/>
-          <w:sz w:val="26"/>
-          <w:szCs w:val="26"/>
-        </w:rPr>
-        <w:t xml:space="preserve">, </w:t>
-      </w:r>
-      <w:r>
-        <w:rPr>
-          <w:rFonts w:ascii="Times New Roman" w:hAnsi="Times New Roman" w:cs="Times New Roman"/>
-          <w:sz w:val="26"/>
-          <w:szCs w:val="26"/>
-        </w:rPr>
-        <w:t>vẫn có lệch nhẹ nhưng không nhiều, ở mô hình này, với các giá trị cao đột biến thì vẫn xảy ra sai sót nhưng đã giảm đáng kể so với mô hình CNN</w:t>
-      </w:r>
-    </w:p>
-    <w:p>
-      <w:pPr>
-        <w:jc w:val="both"/>
-        <w:rPr>
-          <w:rFonts w:ascii="Times New Roman" w:hAnsi="Times New Roman" w:cs="Times New Roman"/>
-          <w:sz w:val="26"/>
-          <w:szCs w:val="26"/>
-        </w:rPr>
-      </w:pPr>
-      <w:r>
-        <w:rPr>
-          <w:rFonts w:ascii="Times New Roman" w:hAnsi="Times New Roman" w:cs="Times New Roman"/>
-          <w:sz w:val="26"/>
-          <w:szCs w:val="26"/>
-        </w:rPr>
-        <w:t>Tại các vùng thấp, hoạt động rất tốt, giá trị dự đoán rất sát với thực tế</w:t>
-      </w:r>
-    </w:p>
-    <w:p>
-      <w:pPr>
-        <w:ind w:left="360"/>
-        <w:jc w:val="both"/>
-        <w:rPr>
-          <w:rFonts w:ascii="Times New Roman" w:hAnsi="Times New Roman" w:cs="Times New Roman"/>
-          <w:sz w:val="26"/>
-          <w:szCs w:val="26"/>
-        </w:rPr>
-      </w:pPr>
-      <w:r>
-        <w:rPr>
-          <w:rFonts w:ascii="Times New Roman" w:hAnsi="Times New Roman" w:cs="Times New Roman"/>
-          <w:sz w:val="26"/>
-          <w:szCs w:val="26"/>
-        </w:rPr>
-        <w:t xml:space="preserve">ỨNG DỤNG: </w:t>
-      </w:r>
-    </w:p>
-    <w:p>
-      <w:pPr>
-        <w:ind w:left="1080" w:firstLine="360"/>
-        <w:jc w:val="both"/>
-        <w:rPr>
-          <w:rFonts w:ascii="Times New Roman" w:hAnsi="Times New Roman" w:cs="Times New Roman"/>
-          <w:sz w:val="26"/>
-          <w:szCs w:val="26"/>
-        </w:rPr>
-      </w:pPr>
-      <w:r>
-        <w:rPr>
-          <w:rFonts w:ascii="Times New Roman" w:hAnsi="Times New Roman" w:cs="Times New Roman"/>
-          <w:sz w:val="26"/>
-          <w:szCs w:val="26"/>
-        </w:rPr>
-        <w:t>Tối ưu hoá giao thông</w:t>
-      </w:r>
-      <w:r>
-        <w:rPr>
-          <w:rFonts w:ascii="Times New Roman" w:hAnsi="Times New Roman" w:cs="Times New Roman"/>
-          <w:sz w:val="26"/>
-          <w:szCs w:val="26"/>
-        </w:rPr>
-        <w:t>, giảm ùn tắc</w:t>
-      </w:r>
-    </w:p>
-    <w:p>
-      <w:pPr>
-        <w:ind w:left="360"/>
-        <w:jc w:val="both"/>
-        <w:rPr>
-          <w:rFonts w:ascii="Times New Roman" w:hAnsi="Times New Roman" w:cs="Times New Roman"/>
-          <w:sz w:val="26"/>
-          <w:szCs w:val="26"/>
-        </w:rPr>
-      </w:pPr>
-      <w:r>
-        <w:rPr>
-          <w:rFonts w:ascii="Times New Roman" w:hAnsi="Times New Roman" w:cs="Times New Roman"/>
-          <w:sz w:val="26"/>
-          <w:szCs w:val="26"/>
-        </w:rPr>
-        <w:tab/>
-      </w:r>
-      <w:r>
-        <w:rPr>
-          <w:rFonts w:ascii="Times New Roman" w:hAnsi="Times New Roman" w:cs="Times New Roman"/>
-          <w:sz w:val="26"/>
-          <w:szCs w:val="26"/>
-        </w:rPr>
-        <w:tab/>
-      </w:r>
-      <w:r>
-        <w:rPr>
-          <w:rFonts w:ascii="Times New Roman" w:hAnsi="Times New Roman" w:cs="Times New Roman"/>
-          <w:sz w:val="26"/>
-          <w:szCs w:val="26"/>
-        </w:rPr>
-        <w:t>Quy hoạch đèn giao thông, dự đoán tắc nghẽn</w:t>
-      </w:r>
-    </w:p>
-    <w:p>
-      <w:pPr>
-        <w:ind w:left="360"/>
-        <w:jc w:val="both"/>
-        <w:rPr>
-          <w:rFonts w:ascii="Times New Roman" w:hAnsi="Times New Roman" w:cs="Times New Roman"/>
-          <w:sz w:val="26"/>
-          <w:szCs w:val="26"/>
-        </w:rPr>
-      </w:pPr>
-      <w:r>
-        <w:rPr>
-          <w:rFonts w:ascii="Times New Roman" w:hAnsi="Times New Roman" w:cs="Times New Roman"/>
-          <w:sz w:val="26"/>
-          <w:szCs w:val="26"/>
-        </w:rPr>
-        <w:tab/>
-      </w:r>
-      <w:r>
-        <w:rPr>
-          <w:rFonts w:ascii="Times New Roman" w:hAnsi="Times New Roman" w:cs="Times New Roman"/>
-          <w:sz w:val="26"/>
-          <w:szCs w:val="26"/>
-        </w:rPr>
-        <w:tab/>
-      </w:r>
-      <w:r>
-        <w:rPr>
-          <w:rFonts w:ascii="Times New Roman" w:hAnsi="Times New Roman" w:cs="Times New Roman"/>
-          <w:sz w:val="26"/>
-          <w:szCs w:val="26"/>
-        </w:rPr>
-        <w:t xml:space="preserve">Đưa ra cảnh báo thời gian thực </w:t>
       </w:r>
       <w:bookmarkStart w:id="0" w:name="_GoBack"/>
       <w:bookmarkEnd w:id="0"/>
+    </w:p>
+    <w:p>
+      <w:pPr>
+        <w:jc w:val="both"/>
+        <w:rPr>
+          <w:rFonts w:ascii="Times New Roman" w:hAnsi="Times New Roman" w:cs="Times New Roman"/>
+          <w:sz w:val="26"/>
+          <w:szCs w:val="26"/>
+        </w:rPr>
+      </w:pPr>
+      <w:r>
+        <w:rPr>
+          <w:rFonts w:ascii="Times New Roman" w:hAnsi="Times New Roman" w:cs="Times New Roman"/>
+          <w:sz w:val="26"/>
+          <w:szCs w:val="26"/>
+        </w:rPr>
+        <w:lastRenderedPageBreak/>
+        <w:t>LSTM</w:t>
+      </w:r>
+    </w:p>
+    <w:p>
+      <w:pPr>
+        <w:jc w:val="both"/>
+        <w:rPr>
+          <w:rFonts w:ascii="Times New Roman" w:hAnsi="Times New Roman" w:cs="Times New Roman"/>
+          <w:sz w:val="26"/>
+          <w:szCs w:val="26"/>
+        </w:rPr>
+      </w:pPr>
+      <w:r>
+        <w:rPr>
+          <w:rFonts w:ascii="Times New Roman" w:hAnsi="Times New Roman" w:cs="Times New Roman"/>
+          <w:sz w:val="26"/>
+          <w:szCs w:val="26"/>
+        </w:rPr>
+        <w:t>Hai giá trị rất sát nhau, cực kỳ ổn định ở các vùng dao động thấp</w:t>
+      </w:r>
+    </w:p>
+    <w:p>
+      <w:pPr>
+        <w:jc w:val="both"/>
+        <w:rPr>
+          <w:rFonts w:ascii="Times New Roman" w:hAnsi="Times New Roman" w:cs="Times New Roman"/>
+          <w:sz w:val="26"/>
+          <w:szCs w:val="26"/>
+        </w:rPr>
+      </w:pPr>
+      <w:r>
+        <w:rPr>
+          <w:rFonts w:ascii="Times New Roman" w:hAnsi="Times New Roman" w:cs="Times New Roman"/>
+          <w:sz w:val="26"/>
+          <w:szCs w:val="26"/>
+        </w:rPr>
+        <w:t>Ở các vùng có giá trị cao, vẫn có lệch nhẹ nhưng không nhiều, ở mô hình này, với các giá trị cao đột biến thì vẫn xảy ra sai sót nhưng đã giảm đáng kể so với mô hình CNN</w:t>
+      </w:r>
+    </w:p>
+    <w:p>
+      <w:pPr>
+        <w:jc w:val="both"/>
+        <w:rPr>
+          <w:rFonts w:ascii="Times New Roman" w:hAnsi="Times New Roman" w:cs="Times New Roman"/>
+          <w:sz w:val="26"/>
+          <w:szCs w:val="26"/>
+        </w:rPr>
+      </w:pPr>
+      <w:r>
+        <w:rPr>
+          <w:rFonts w:ascii="Times New Roman" w:hAnsi="Times New Roman" w:cs="Times New Roman"/>
+          <w:sz w:val="26"/>
+          <w:szCs w:val="26"/>
+        </w:rPr>
+        <w:t>Tại các vùng thấp, hoạt động rất tốt, giá trị dự đoán rất sát với thực tế</w:t>
+      </w:r>
+    </w:p>
+    <w:p>
+      <w:pPr>
+        <w:ind w:left="360"/>
+        <w:jc w:val="both"/>
+        <w:rPr>
+          <w:rFonts w:ascii="Times New Roman" w:hAnsi="Times New Roman" w:cs="Times New Roman"/>
+          <w:sz w:val="26"/>
+          <w:szCs w:val="26"/>
+        </w:rPr>
+      </w:pPr>
+      <w:r>
+        <w:rPr>
+          <w:rFonts w:ascii="Times New Roman" w:hAnsi="Times New Roman" w:cs="Times New Roman"/>
+          <w:sz w:val="26"/>
+          <w:szCs w:val="26"/>
+        </w:rPr>
+        <w:t xml:space="preserve">ỨNG DỤNG: </w:t>
+      </w:r>
+    </w:p>
+    <w:p>
+      <w:pPr>
+        <w:ind w:left="1080" w:firstLine="360"/>
+        <w:jc w:val="both"/>
+        <w:rPr>
+          <w:rFonts w:ascii="Times New Roman" w:hAnsi="Times New Roman" w:cs="Times New Roman"/>
+          <w:sz w:val="26"/>
+          <w:szCs w:val="26"/>
+        </w:rPr>
+      </w:pPr>
+      <w:r>
+        <w:rPr>
+          <w:rFonts w:ascii="Times New Roman" w:hAnsi="Times New Roman" w:cs="Times New Roman"/>
+          <w:sz w:val="26"/>
+          <w:szCs w:val="26"/>
+        </w:rPr>
+        <w:t>Tối ưu hoá giao thông, giảm ùn tắc</w:t>
+      </w:r>
+    </w:p>
+    <w:p>
+      <w:pPr>
+        <w:ind w:left="360"/>
+        <w:jc w:val="both"/>
+        <w:rPr>
+          <w:rFonts w:ascii="Times New Roman" w:hAnsi="Times New Roman" w:cs="Times New Roman"/>
+          <w:sz w:val="26"/>
+          <w:szCs w:val="26"/>
+        </w:rPr>
+      </w:pPr>
+      <w:r>
+        <w:rPr>
+          <w:rFonts w:ascii="Times New Roman" w:hAnsi="Times New Roman" w:cs="Times New Roman"/>
+          <w:sz w:val="26"/>
+          <w:szCs w:val="26"/>
+        </w:rPr>
+        <w:tab/>
+      </w:r>
+      <w:r>
+        <w:rPr>
+          <w:rFonts w:ascii="Times New Roman" w:hAnsi="Times New Roman" w:cs="Times New Roman"/>
+          <w:sz w:val="26"/>
+          <w:szCs w:val="26"/>
+        </w:rPr>
+        <w:tab/>
+        <w:t>Quy hoạch đèn giao thông, dự đoán tắc nghẽn</w:t>
+      </w:r>
+    </w:p>
+    <w:p>
+      <w:pPr>
+        <w:ind w:left="360"/>
+        <w:jc w:val="both"/>
+        <w:rPr>
+          <w:rFonts w:ascii="Times New Roman" w:hAnsi="Times New Roman" w:cs="Times New Roman"/>
+          <w:sz w:val="26"/>
+          <w:szCs w:val="26"/>
+        </w:rPr>
+      </w:pPr>
+      <w:r>
+        <w:rPr>
+          <w:rFonts w:ascii="Times New Roman" w:hAnsi="Times New Roman" w:cs="Times New Roman"/>
+          <w:sz w:val="26"/>
+          <w:szCs w:val="26"/>
+        </w:rPr>
+        <w:tab/>
+      </w:r>
+      <w:r>
+        <w:rPr>
+          <w:rFonts w:ascii="Times New Roman" w:hAnsi="Times New Roman" w:cs="Times New Roman"/>
+          <w:sz w:val="26"/>
+          <w:szCs w:val="26"/>
+        </w:rPr>
+        <w:tab/>
+        <w:t xml:space="preserve">Đưa ra cảnh báo thời gian thực </w:t>
+      </w:r>
     </w:p>
     <w:p>
       <w:pPr>
@@ -1048,6 +1030,17 @@
       <w:contextualSpacing/>
     </w:pPr>
   </w:style>
+  <w:style w:type="character" w:styleId="Strong">
+    <w:name w:val="Strong"/>
+    <w:basedOn w:val="DefaultParagraphFont"/>
+    <w:uiPriority w:val="22"/>
+    <w:qFormat/>
+    <w:rsid w:val="00C035F4"/>
+    <w:rPr>
+      <w:b/>
+      <w:bCs/>
+    </w:rPr>
+  </w:style>
 </w:styles>
 </file>
 

</xml_diff>